<commit_message>
Lista de requisitos funcionales en documento de Requisitos
</commit_message>
<xml_diff>
--- a/desarrollo/SOFTPOLIZA/Requisitos/Requisitos.docx
+++ b/desarrollo/SOFTPOLIZA/Requisitos/Requisitos.docx
@@ -1,10 +1,266 @@
 
 <file path=word/document.xml><?xml version="1.0" encoding="utf-8"?>
-<w:document xmlns:wpc="http://schemas.microsoft.com/office/word/2010/wordprocessingCanvas" xmlns:cx="http://schemas.microsoft.com/office/drawing/2014/chartex" xmlns:cx1="http://schemas.microsoft.com/office/drawing/2015/9/8/chartex" xmlns:cx2="http://schemas.microsoft.com/office/drawing/2015/10/21/chartex" xmlns:cx3="http://schemas.microsoft.com/office/drawing/2016/5/9/chartex" xmlns:cx4="http://schemas.microsoft.com/office/drawing/2016/5/10/chartex" xmlns:cx5="http://schemas.microsoft.com/office/drawing/2016/5/11/chartex" xmlns:cx6="http://schemas.microsoft.com/office/drawing/2016/5/12/chartex" xmlns:cx7="http://schemas.microsoft.com/office/drawing/2016/5/13/chartex" xmlns:cx8="http://schemas.microsoft.com/office/drawing/2016/5/14/chartex" xmlns:mc="http://schemas.openxmlformats.org/markup-compatibility/2006" xmlns:aink="http://schemas.microsoft.com/office/drawing/2016/ink" xmlns:am3d="http://schemas.microsoft.com/office/drawing/2017/model3d" xmlns:o="urn:schemas-microsoft-com:office:office" xmlns:r="http://schemas.openxmlformats.org/officeDocument/2006/relationships" xmlns:m="http://schemas.openxmlformats.org/officeDocument/2006/math" xmlns:v="urn:schemas-microsoft-com:vml" xmlns:wp14="http://schemas.microsoft.com/office/word/2010/wordprocessingDrawing" xmlns:wp="http://schemas.openxmlformats.org/drawingml/2006/wordprocessingDrawing" xmlns:w10="urn:schemas-microsoft-com:office:word" xmlns:w="http://schemas.openxmlformats.org/wordprocessingml/2006/main" xmlns:w14="http://schemas.microsoft.com/office/word/2010/wordml" xmlns:w15="http://schemas.microsoft.com/office/word/2012/wordml" xmlns:w16cid="http://schemas.microsoft.com/office/word/2016/wordml/cid" xmlns:w16se="http://schemas.microsoft.com/office/word/2015/wordml/symex" xmlns:wpg="http://schemas.microsoft.com/office/word/2010/wordprocessingGroup" xmlns:wpi="http://schemas.microsoft.com/office/word/2010/wordprocessingInk" xmlns:wne="http://schemas.microsoft.com/office/word/2006/wordml" xmlns:wps="http://schemas.microsoft.com/office/word/2010/wordprocessingShape" mc:Ignorable="w14 w15 w16se w16cid wp14">
+<w:document xmlns:wpc="http://schemas.microsoft.com/office/word/2010/wordprocessingCanvas" xmlns:mc="http://schemas.openxmlformats.org/markup-compatibility/2006" xmlns:o="urn:schemas-microsoft-com:office:office" xmlns:r="http://schemas.openxmlformats.org/officeDocument/2006/relationships" xmlns:m="http://schemas.openxmlformats.org/officeDocument/2006/math" xmlns:v="urn:schemas-microsoft-com:vml" xmlns:wp14="http://schemas.microsoft.com/office/word/2010/wordprocessingDrawing" xmlns:wp="http://schemas.openxmlformats.org/drawingml/2006/wordprocessingDrawing" xmlns:w10="urn:schemas-microsoft-com:office:word" xmlns:w="http://schemas.openxmlformats.org/wordprocessingml/2006/main" xmlns:w14="http://schemas.microsoft.com/office/word/2010/wordml" xmlns:w15="http://schemas.microsoft.com/office/word/2012/wordml" xmlns:wpg="http://schemas.microsoft.com/office/word/2010/wordprocessingGroup" xmlns:wpi="http://schemas.microsoft.com/office/word/2010/wordprocessingInk" xmlns:wne="http://schemas.microsoft.com/office/word/2006/wordml" xmlns:wps="http://schemas.microsoft.com/office/word/2010/wordprocessingShape" mc:Ignorable="w14 w15 wp14">
   <w:body>
     <w:p>
+      <w:pPr>
+        <w:spacing w:after="0" w:line="240" w:lineRule="auto"/>
+        <w:rPr>
+          <w:rFonts w:ascii="Arial" w:eastAsia="Times New Roman" w:hAnsi="Arial" w:cs="Arial"/>
+          <w:b/>
+          <w:bCs/>
+          <w:color w:val="000000"/>
+          <w:lang w:eastAsia="es-PE"/>
+        </w:rPr>
+      </w:pPr>
+      <w:r>
+        <w:rPr>
+          <w:rFonts w:ascii="Arial" w:eastAsia="Times New Roman" w:hAnsi="Arial" w:cs="Arial"/>
+          <w:b/>
+          <w:bCs/>
+          <w:color w:val="000000"/>
+          <w:lang w:eastAsia="es-PE"/>
+        </w:rPr>
+        <w:t>REQUISITOS</w:t>
+      </w:r>
+    </w:p>
+    <w:p>
+      <w:pPr>
+        <w:spacing w:after="0" w:line="240" w:lineRule="auto"/>
+        <w:rPr>
+          <w:rFonts w:ascii="Arial" w:eastAsia="Times New Roman" w:hAnsi="Arial" w:cs="Arial"/>
+          <w:b/>
+          <w:bCs/>
+          <w:color w:val="000000"/>
+          <w:lang w:eastAsia="es-PE"/>
+        </w:rPr>
+      </w:pPr>
       <w:bookmarkStart w:id="0" w:name="_GoBack"/>
       <w:bookmarkEnd w:id="0"/>
+    </w:p>
+    <w:p>
+      <w:pPr>
+        <w:spacing w:after="0" w:line="240" w:lineRule="auto"/>
+        <w:rPr>
+          <w:rFonts w:ascii="Times New Roman" w:eastAsia="Times New Roman" w:hAnsi="Times New Roman" w:cs="Times New Roman"/>
+          <w:sz w:val="24"/>
+          <w:szCs w:val="24"/>
+          <w:lang w:eastAsia="es-PE"/>
+        </w:rPr>
+      </w:pPr>
+      <w:r>
+        <w:rPr>
+          <w:rFonts w:ascii="Arial" w:eastAsia="Times New Roman" w:hAnsi="Arial" w:cs="Arial"/>
+          <w:b/>
+          <w:bCs/>
+          <w:color w:val="000000"/>
+          <w:lang w:eastAsia="es-PE"/>
+        </w:rPr>
+        <w:t>Requisitos funcionales para gestionar pago en línea</w:t>
+      </w:r>
+    </w:p>
+    <w:p>
+      <w:pPr>
+        <w:spacing w:after="0" w:line="240" w:lineRule="auto"/>
+        <w:jc w:val="both"/>
+        <w:rPr>
+          <w:rFonts w:ascii="Times New Roman" w:eastAsia="Times New Roman" w:hAnsi="Times New Roman" w:cs="Times New Roman"/>
+          <w:sz w:val="24"/>
+          <w:szCs w:val="24"/>
+          <w:lang w:eastAsia="es-PE"/>
+        </w:rPr>
+      </w:pPr>
+      <w:r>
+        <w:rPr>
+          <w:rFonts w:ascii="Arial" w:eastAsia="Times New Roman" w:hAnsi="Arial" w:cs="Arial"/>
+          <w:color w:val="000000"/>
+          <w:lang w:eastAsia="es-PE"/>
+        </w:rPr>
+        <w:t xml:space="preserve">R01 </w:t>
+      </w:r>
+      <w:r>
+        <w:rPr>
+          <w:rFonts w:ascii="Arial" w:eastAsia="Times New Roman" w:hAnsi="Arial" w:cs="Arial"/>
+          <w:color w:val="000000"/>
+          <w:lang w:eastAsia="es-PE"/>
+        </w:rPr>
+        <w:tab/>
+        <w:t>El sistema debe listar las pólizas próximas a pagar</w:t>
+      </w:r>
+    </w:p>
+    <w:p>
+      <w:pPr>
+        <w:spacing w:after="0" w:line="240" w:lineRule="auto"/>
+        <w:jc w:val="both"/>
+        <w:rPr>
+          <w:rFonts w:ascii="Times New Roman" w:eastAsia="Times New Roman" w:hAnsi="Times New Roman" w:cs="Times New Roman"/>
+          <w:sz w:val="24"/>
+          <w:szCs w:val="24"/>
+          <w:lang w:eastAsia="es-PE"/>
+        </w:rPr>
+      </w:pPr>
+      <w:r>
+        <w:rPr>
+          <w:rFonts w:ascii="Arial" w:eastAsia="Times New Roman" w:hAnsi="Arial" w:cs="Arial"/>
+          <w:color w:val="000000"/>
+          <w:lang w:eastAsia="es-PE"/>
+        </w:rPr>
+        <w:t xml:space="preserve">R02 </w:t>
+      </w:r>
+      <w:r>
+        <w:rPr>
+          <w:rFonts w:ascii="Arial" w:eastAsia="Times New Roman" w:hAnsi="Arial" w:cs="Arial"/>
+          <w:color w:val="000000"/>
+          <w:lang w:eastAsia="es-PE"/>
+        </w:rPr>
+        <w:tab/>
+        <w:t>El sistema debe registrar los datos de la tarjeta de crédito o débito</w:t>
+      </w:r>
+    </w:p>
+    <w:p>
+      <w:pPr>
+        <w:spacing w:after="0" w:line="240" w:lineRule="auto"/>
+        <w:jc w:val="both"/>
+        <w:rPr>
+          <w:rFonts w:ascii="Times New Roman" w:eastAsia="Times New Roman" w:hAnsi="Times New Roman" w:cs="Times New Roman"/>
+          <w:sz w:val="24"/>
+          <w:szCs w:val="24"/>
+          <w:lang w:eastAsia="es-PE"/>
+        </w:rPr>
+      </w:pPr>
+      <w:r>
+        <w:rPr>
+          <w:rFonts w:ascii="Arial" w:eastAsia="Times New Roman" w:hAnsi="Arial" w:cs="Arial"/>
+          <w:color w:val="000000"/>
+          <w:lang w:eastAsia="es-PE"/>
+        </w:rPr>
+        <w:t xml:space="preserve">R03 </w:t>
+      </w:r>
+      <w:r>
+        <w:rPr>
+          <w:rFonts w:ascii="Arial" w:eastAsia="Times New Roman" w:hAnsi="Arial" w:cs="Arial"/>
+          <w:color w:val="000000"/>
+          <w:lang w:eastAsia="es-PE"/>
+        </w:rPr>
+        <w:tab/>
+        <w:t xml:space="preserve">El sistema debe integrarse con las pasarelas de visa y </w:t>
+      </w:r>
+      <w:proofErr w:type="spellStart"/>
+      <w:r>
+        <w:rPr>
+          <w:rFonts w:ascii="Arial" w:eastAsia="Times New Roman" w:hAnsi="Arial" w:cs="Arial"/>
+          <w:color w:val="000000"/>
+          <w:lang w:eastAsia="es-PE"/>
+        </w:rPr>
+        <w:t>mastercard</w:t>
+      </w:r>
+      <w:proofErr w:type="spellEnd"/>
+    </w:p>
+    <w:p>
+      <w:pPr>
+        <w:spacing w:after="0" w:line="240" w:lineRule="auto"/>
+        <w:jc w:val="both"/>
+        <w:rPr>
+          <w:rFonts w:ascii="Times New Roman" w:eastAsia="Times New Roman" w:hAnsi="Times New Roman" w:cs="Times New Roman"/>
+          <w:sz w:val="24"/>
+          <w:szCs w:val="24"/>
+          <w:lang w:eastAsia="es-PE"/>
+        </w:rPr>
+      </w:pPr>
+      <w:r>
+        <w:rPr>
+          <w:rFonts w:ascii="Arial" w:eastAsia="Times New Roman" w:hAnsi="Arial" w:cs="Arial"/>
+          <w:color w:val="000000"/>
+          <w:lang w:eastAsia="es-PE"/>
+        </w:rPr>
+        <w:t xml:space="preserve">R04 </w:t>
+      </w:r>
+      <w:r>
+        <w:rPr>
+          <w:rFonts w:ascii="Arial" w:eastAsia="Times New Roman" w:hAnsi="Arial" w:cs="Arial"/>
+          <w:color w:val="000000"/>
+          <w:lang w:eastAsia="es-PE"/>
+        </w:rPr>
+        <w:tab/>
+        <w:t>El sistema debe permitir el pago en moneda local o extranjera</w:t>
+      </w:r>
+    </w:p>
+    <w:p>
+      <w:pPr>
+        <w:spacing w:after="0" w:line="240" w:lineRule="auto"/>
+        <w:jc w:val="both"/>
+        <w:rPr>
+          <w:rFonts w:ascii="Times New Roman" w:eastAsia="Times New Roman" w:hAnsi="Times New Roman" w:cs="Times New Roman"/>
+          <w:sz w:val="24"/>
+          <w:szCs w:val="24"/>
+          <w:lang w:eastAsia="es-PE"/>
+        </w:rPr>
+      </w:pPr>
+      <w:r>
+        <w:rPr>
+          <w:rFonts w:ascii="Arial" w:eastAsia="Times New Roman" w:hAnsi="Arial" w:cs="Arial"/>
+          <w:color w:val="000000"/>
+          <w:lang w:eastAsia="es-PE"/>
+        </w:rPr>
+        <w:t xml:space="preserve">R05 </w:t>
+      </w:r>
+      <w:r>
+        <w:rPr>
+          <w:rFonts w:ascii="Arial" w:eastAsia="Times New Roman" w:hAnsi="Arial" w:cs="Arial"/>
+          <w:color w:val="000000"/>
+          <w:lang w:eastAsia="es-PE"/>
+        </w:rPr>
+        <w:tab/>
+        <w:t>El sistema debe registrar el pago de la póliza</w:t>
+      </w:r>
+    </w:p>
+    <w:p>
+      <w:pPr>
+        <w:spacing w:after="0" w:line="240" w:lineRule="auto"/>
+        <w:jc w:val="both"/>
+        <w:rPr>
+          <w:rFonts w:ascii="Times New Roman" w:eastAsia="Times New Roman" w:hAnsi="Times New Roman" w:cs="Times New Roman"/>
+          <w:sz w:val="24"/>
+          <w:szCs w:val="24"/>
+          <w:lang w:eastAsia="es-PE"/>
+        </w:rPr>
+      </w:pPr>
+      <w:r>
+        <w:rPr>
+          <w:rFonts w:ascii="Arial" w:eastAsia="Times New Roman" w:hAnsi="Arial" w:cs="Arial"/>
+          <w:color w:val="000000"/>
+          <w:lang w:eastAsia="es-PE"/>
+        </w:rPr>
+        <w:t xml:space="preserve">R06 </w:t>
+      </w:r>
+      <w:r>
+        <w:rPr>
+          <w:rFonts w:ascii="Arial" w:eastAsia="Times New Roman" w:hAnsi="Arial" w:cs="Arial"/>
+          <w:color w:val="000000"/>
+          <w:lang w:eastAsia="es-PE"/>
+        </w:rPr>
+        <w:tab/>
+        <w:t>El sistema debe programar el siguiente pago de la póliza</w:t>
+      </w:r>
+    </w:p>
+    <w:p>
+      <w:r>
+        <w:rPr>
+          <w:rFonts w:ascii="Arial" w:eastAsia="Times New Roman" w:hAnsi="Arial" w:cs="Arial"/>
+          <w:color w:val="000000"/>
+          <w:lang w:eastAsia="es-PE"/>
+        </w:rPr>
+        <w:t xml:space="preserve">R07 </w:t>
+      </w:r>
+      <w:r>
+        <w:rPr>
+          <w:rFonts w:ascii="Arial" w:eastAsia="Times New Roman" w:hAnsi="Arial" w:cs="Arial"/>
+          <w:color w:val="000000"/>
+          <w:lang w:eastAsia="es-PE"/>
+        </w:rPr>
+        <w:tab/>
+        <w:t>El sistema debe generar el comprobante de pago cuya numeración debe ser automática y correlativa</w:t>
+      </w:r>
     </w:p>
     <w:sectPr>
       <w:pgSz w:w="12240" w:h="15840"/>
@@ -17,7 +273,7 @@
 </file>
 
 <file path=word/styles.xml><?xml version="1.0" encoding="utf-8"?>
-<w:styles xmlns:mc="http://schemas.openxmlformats.org/markup-compatibility/2006" xmlns:r="http://schemas.openxmlformats.org/officeDocument/2006/relationships" xmlns:w="http://schemas.openxmlformats.org/wordprocessingml/2006/main" xmlns:w14="http://schemas.microsoft.com/office/word/2010/wordml" xmlns:w15="http://schemas.microsoft.com/office/word/2012/wordml" xmlns:w16cid="http://schemas.microsoft.com/office/word/2016/wordml/cid" xmlns:w16se="http://schemas.microsoft.com/office/word/2015/wordml/symex" mc:Ignorable="w14 w15 w16se w16cid">
+<w:styles xmlns:mc="http://schemas.openxmlformats.org/markup-compatibility/2006" xmlns:r="http://schemas.openxmlformats.org/officeDocument/2006/relationships" xmlns:w="http://schemas.openxmlformats.org/wordprocessingml/2006/main" xmlns:w14="http://schemas.microsoft.com/office/word/2010/wordml" xmlns:w15="http://schemas.microsoft.com/office/word/2012/wordml" mc:Ignorable="w14 w15">
   <w:docDefaults>
     <w:rPrDefault>
       <w:rPr>
@@ -33,7 +289,7 @@
       </w:pPr>
     </w:pPrDefault>
   </w:docDefaults>
-  <w:latentStyles w:defLockedState="0" w:defUIPriority="99" w:defSemiHidden="0" w:defUnhideWhenUsed="0" w:defQFormat="0" w:count="375">
+  <w:latentStyles w:defLockedState="0" w:defUIPriority="99" w:defSemiHidden="0" w:defUnhideWhenUsed="0" w:defQFormat="0" w:count="371">
     <w:lsdException w:name="Normal" w:uiPriority="0" w:qFormat="1"/>
     <w:lsdException w:name="heading 1" w:uiPriority="9" w:qFormat="1"/>
     <w:lsdException w:name="heading 2" w:semiHidden="1" w:uiPriority="9" w:unhideWhenUsed="1" w:qFormat="1"/>
@@ -405,10 +661,6 @@
     <w:lsdException w:name="List Table 5 Dark Accent 6" w:uiPriority="50"/>
     <w:lsdException w:name="List Table 6 Colorful Accent 6" w:uiPriority="51"/>
     <w:lsdException w:name="List Table 7 Colorful Accent 6" w:uiPriority="52"/>
-    <w:lsdException w:name="Mention" w:semiHidden="1" w:unhideWhenUsed="1"/>
-    <w:lsdException w:name="Smart Hyperlink" w:semiHidden="1" w:unhideWhenUsed="1"/>
-    <w:lsdException w:name="Hashtag" w:semiHidden="1" w:unhideWhenUsed="1"/>
-    <w:lsdException w:name="Unresolved Mention" w:semiHidden="1" w:unhideWhenUsed="1"/>
   </w:latentStyles>
   <w:style w:type="paragraph" w:default="1" w:styleId="Normal">
     <w:name w:val="Normal"/>
@@ -443,6 +695,28 @@
     <w:uiPriority w:val="99"/>
     <w:semiHidden/>
     <w:unhideWhenUsed/>
+  </w:style>
+  <w:style w:type="paragraph" w:styleId="NormalWeb">
+    <w:name w:val="Normal (Web)"/>
+    <w:basedOn w:val="Normal"/>
+    <w:uiPriority w:val="99"/>
+    <w:semiHidden/>
+    <w:unhideWhenUsed/>
+    <w:rsid w:val="00140339"/>
+    <w:pPr>
+      <w:spacing w:before="100" w:beforeAutospacing="1" w:after="100" w:afterAutospacing="1" w:line="240" w:lineRule="auto"/>
+    </w:pPr>
+    <w:rPr>
+      <w:rFonts w:ascii="Times New Roman" w:eastAsia="Times New Roman" w:hAnsi="Times New Roman" w:cs="Times New Roman"/>
+      <w:sz w:val="24"/>
+      <w:szCs w:val="24"/>
+      <w:lang w:eastAsia="es-PE"/>
+    </w:rPr>
+  </w:style>
+  <w:style w:type="character" w:customStyle="1" w:styleId="apple-tab-span">
+    <w:name w:val="apple-tab-span"/>
+    <w:basedOn w:val="Fuentedeprrafopredeter"/>
+    <w:rsid w:val="00140339"/>
   </w:style>
 </w:styles>
 </file>

</xml_diff>

<commit_message>
Lista de requisitos no  funcionales
</commit_message>
<xml_diff>
--- a/desarrollo/SOFTPOLIZA/Requisitos/Requisitos.docx
+++ b/desarrollo/SOFTPOLIZA/Requisitos/Requisitos.docx
@@ -35,20 +35,10 @@
           <w:lang w:eastAsia="es-PE"/>
         </w:rPr>
       </w:pPr>
-      <w:bookmarkStart w:id="0" w:name="_GoBack"/>
-      <w:bookmarkEnd w:id="0"/>
     </w:p>
     <w:p>
       <w:pPr>
         <w:spacing w:after="0" w:line="240" w:lineRule="auto"/>
-        <w:rPr>
-          <w:rFonts w:ascii="Times New Roman" w:eastAsia="Times New Roman" w:hAnsi="Times New Roman" w:cs="Times New Roman"/>
-          <w:sz w:val="24"/>
-          <w:szCs w:val="24"/>
-          <w:lang w:eastAsia="es-PE"/>
-        </w:rPr>
-      </w:pPr>
-      <w:r>
         <w:rPr>
           <w:rFonts w:ascii="Arial" w:eastAsia="Times New Roman" w:hAnsi="Arial" w:cs="Arial"/>
           <w:b/>
@@ -56,211 +46,129 @@
           <w:color w:val="000000"/>
           <w:lang w:eastAsia="es-PE"/>
         </w:rPr>
-        <w:t>Requisitos funcionales para gestionar pago en línea</w:t>
+      </w:pPr>
+    </w:p>
+    <w:p>
+      <w:pPr>
+        <w:spacing w:after="0" w:line="240" w:lineRule="auto"/>
+        <w:rPr>
+          <w:rFonts w:ascii="Arial" w:eastAsia="Times New Roman" w:hAnsi="Arial" w:cs="Arial"/>
+          <w:b/>
+          <w:bCs/>
+          <w:color w:val="000000"/>
+          <w:lang w:eastAsia="es-PE"/>
+        </w:rPr>
+      </w:pPr>
+      <w:bookmarkStart w:id="0" w:name="_GoBack"/>
+      <w:bookmarkEnd w:id="0"/>
+    </w:p>
+    <w:p>
+      <w:pPr>
+        <w:spacing w:after="0" w:line="240" w:lineRule="auto"/>
+        <w:rPr>
+          <w:rFonts w:ascii="Arial" w:eastAsia="Times New Roman" w:hAnsi="Arial" w:cs="Arial"/>
+          <w:b/>
+          <w:bCs/>
+          <w:color w:val="000000"/>
+          <w:lang w:eastAsia="es-PE"/>
+        </w:rPr>
+      </w:pPr>
+      <w:r>
+        <w:rPr>
+          <w:rFonts w:ascii="Arial" w:eastAsia="Times New Roman" w:hAnsi="Arial" w:cs="Arial"/>
+          <w:b/>
+          <w:bCs/>
+          <w:color w:val="000000"/>
+          <w:lang w:eastAsia="es-PE"/>
+        </w:rPr>
+        <w:t>Requisitos No funcionales para gestionar pago en línea</w:t>
       </w:r>
     </w:p>
     <w:p>
       <w:pPr>
-        <w:spacing w:after="0" w:line="240" w:lineRule="auto"/>
-        <w:jc w:val="both"/>
-        <w:rPr>
-          <w:rFonts w:ascii="Times New Roman" w:eastAsia="Times New Roman" w:hAnsi="Times New Roman" w:cs="Times New Roman"/>
-          <w:sz w:val="24"/>
-          <w:szCs w:val="24"/>
-          <w:lang w:eastAsia="es-PE"/>
+        <w:pStyle w:val="NormalWeb"/>
+        <w:numPr>
+          <w:ilvl w:val="0"/>
+          <w:numId w:val="1"/>
+        </w:numPr>
+        <w:spacing w:before="120" w:beforeAutospacing="0" w:after="0" w:afterAutospacing="0"/>
+        <w:ind w:left="425"/>
+        <w:textAlignment w:val="baseline"/>
+        <w:rPr>
+          <w:rFonts w:ascii="Arial" w:hAnsi="Arial" w:cs="Arial"/>
+          <w:color w:val="222222"/>
+          <w:sz w:val="20"/>
+          <w:szCs w:val="20"/>
         </w:rPr>
       </w:pPr>
       <w:r>
         <w:rPr>
-          <w:rFonts w:ascii="Arial" w:eastAsia="Times New Roman" w:hAnsi="Arial" w:cs="Arial"/>
+          <w:rFonts w:ascii="Arial" w:hAnsi="Arial" w:cs="Arial"/>
           <w:color w:val="000000"/>
-          <w:lang w:eastAsia="es-PE"/>
-        </w:rPr>
-        <w:t xml:space="preserve">R01 </w:t>
-      </w:r>
-      <w:r>
-        <w:rPr>
-          <w:rFonts w:ascii="Arial" w:eastAsia="Times New Roman" w:hAnsi="Arial" w:cs="Arial"/>
-          <w:color w:val="000000"/>
-          <w:lang w:eastAsia="es-PE"/>
-        </w:rPr>
-        <w:tab/>
-        <w:t>El sistema debe listar las pólizas próximas a pagar</w:t>
+          <w:sz w:val="22"/>
+          <w:szCs w:val="22"/>
+        </w:rPr>
+        <w:t>El sistema será desarrollado con el lenguaje PHP</w:t>
       </w:r>
     </w:p>
     <w:p>
       <w:pPr>
-        <w:spacing w:after="0" w:line="240" w:lineRule="auto"/>
-        <w:jc w:val="both"/>
-        <w:rPr>
-          <w:rFonts w:ascii="Times New Roman" w:eastAsia="Times New Roman" w:hAnsi="Times New Roman" w:cs="Times New Roman"/>
-          <w:sz w:val="24"/>
-          <w:szCs w:val="24"/>
-          <w:lang w:eastAsia="es-PE"/>
+        <w:pStyle w:val="NormalWeb"/>
+        <w:numPr>
+          <w:ilvl w:val="0"/>
+          <w:numId w:val="1"/>
+        </w:numPr>
+        <w:spacing w:before="0" w:beforeAutospacing="0" w:after="0" w:afterAutospacing="0"/>
+        <w:ind w:left="425"/>
+        <w:textAlignment w:val="baseline"/>
+        <w:rPr>
+          <w:rFonts w:ascii="Arial" w:hAnsi="Arial" w:cs="Arial"/>
+          <w:color w:val="222222"/>
+          <w:sz w:val="20"/>
+          <w:szCs w:val="20"/>
         </w:rPr>
       </w:pPr>
       <w:r>
         <w:rPr>
-          <w:rFonts w:ascii="Arial" w:eastAsia="Times New Roman" w:hAnsi="Arial" w:cs="Arial"/>
+          <w:rFonts w:ascii="Arial" w:hAnsi="Arial" w:cs="Arial"/>
           <w:color w:val="000000"/>
-          <w:lang w:eastAsia="es-PE"/>
-        </w:rPr>
-        <w:t xml:space="preserve">R02 </w:t>
-      </w:r>
-      <w:r>
-        <w:rPr>
-          <w:rFonts w:ascii="Arial" w:eastAsia="Times New Roman" w:hAnsi="Arial" w:cs="Arial"/>
-          <w:color w:val="000000"/>
-          <w:lang w:eastAsia="es-PE"/>
-        </w:rPr>
-        <w:tab/>
-        <w:t>El sistema debe registrar los datos de la tarjeta de crédito o débito</w:t>
+          <w:sz w:val="22"/>
+          <w:szCs w:val="22"/>
+        </w:rPr>
+        <w:t>El sistema debe asegurar que los datos estén protegidos del acceso no autorizado</w:t>
       </w:r>
     </w:p>
     <w:p>
       <w:pPr>
-        <w:spacing w:after="0" w:line="240" w:lineRule="auto"/>
-        <w:jc w:val="both"/>
-        <w:rPr>
-          <w:rFonts w:ascii="Times New Roman" w:eastAsia="Times New Roman" w:hAnsi="Times New Roman" w:cs="Times New Roman"/>
-          <w:sz w:val="24"/>
-          <w:szCs w:val="24"/>
-          <w:lang w:eastAsia="es-PE"/>
+        <w:pStyle w:val="NormalWeb"/>
+        <w:numPr>
+          <w:ilvl w:val="0"/>
+          <w:numId w:val="1"/>
+        </w:numPr>
+        <w:spacing w:before="0" w:beforeAutospacing="0" w:after="180" w:afterAutospacing="0"/>
+        <w:ind w:left="425"/>
+        <w:textAlignment w:val="baseline"/>
+        <w:rPr>
+          <w:rFonts w:ascii="Arial" w:hAnsi="Arial" w:cs="Arial"/>
+          <w:color w:val="222222"/>
+          <w:sz w:val="20"/>
+          <w:szCs w:val="20"/>
         </w:rPr>
       </w:pPr>
       <w:r>
         <w:rPr>
-          <w:rFonts w:ascii="Arial" w:eastAsia="Times New Roman" w:hAnsi="Arial" w:cs="Arial"/>
+          <w:rFonts w:ascii="Arial" w:hAnsi="Arial" w:cs="Arial"/>
           <w:color w:val="000000"/>
-          <w:lang w:eastAsia="es-PE"/>
-        </w:rPr>
-        <w:t xml:space="preserve">R03 </w:t>
-      </w:r>
-      <w:r>
-        <w:rPr>
-          <w:rFonts w:ascii="Arial" w:eastAsia="Times New Roman" w:hAnsi="Arial" w:cs="Arial"/>
-          <w:color w:val="000000"/>
-          <w:lang w:eastAsia="es-PE"/>
-        </w:rPr>
-        <w:tab/>
-        <w:t xml:space="preserve">El sistema debe integrarse con las pasarelas de visa y </w:t>
-      </w:r>
-      <w:proofErr w:type="spellStart"/>
-      <w:r>
-        <w:rPr>
-          <w:rFonts w:ascii="Arial" w:eastAsia="Times New Roman" w:hAnsi="Arial" w:cs="Arial"/>
-          <w:color w:val="000000"/>
-          <w:lang w:eastAsia="es-PE"/>
-        </w:rPr>
-        <w:t>mastercard</w:t>
-      </w:r>
-      <w:proofErr w:type="spellEnd"/>
-    </w:p>
-    <w:p>
-      <w:pPr>
-        <w:spacing w:after="0" w:line="240" w:lineRule="auto"/>
-        <w:jc w:val="both"/>
-        <w:rPr>
-          <w:rFonts w:ascii="Times New Roman" w:eastAsia="Times New Roman" w:hAnsi="Times New Roman" w:cs="Times New Roman"/>
-          <w:sz w:val="24"/>
-          <w:szCs w:val="24"/>
-          <w:lang w:eastAsia="es-PE"/>
-        </w:rPr>
-      </w:pPr>
-      <w:r>
-        <w:rPr>
-          <w:rFonts w:ascii="Arial" w:eastAsia="Times New Roman" w:hAnsi="Arial" w:cs="Arial"/>
-          <w:color w:val="000000"/>
-          <w:lang w:eastAsia="es-PE"/>
-        </w:rPr>
-        <w:t xml:space="preserve">R04 </w:t>
-      </w:r>
-      <w:r>
-        <w:rPr>
-          <w:rFonts w:ascii="Arial" w:eastAsia="Times New Roman" w:hAnsi="Arial" w:cs="Arial"/>
-          <w:color w:val="000000"/>
-          <w:lang w:eastAsia="es-PE"/>
-        </w:rPr>
-        <w:tab/>
-        <w:t>El sistema debe permitir el pago en moneda local o extranjera</w:t>
+          <w:sz w:val="22"/>
+          <w:szCs w:val="22"/>
+        </w:rPr>
+        <w:t>Sólo los clientes autorizados podrán acceder a la plataforma para realizar los pagos de póliza</w:t>
       </w:r>
     </w:p>
     <w:p>
       <w:pPr>
         <w:spacing w:after="0" w:line="240" w:lineRule="auto"/>
-        <w:jc w:val="both"/>
-        <w:rPr>
-          <w:rFonts w:ascii="Times New Roman" w:eastAsia="Times New Roman" w:hAnsi="Times New Roman" w:cs="Times New Roman"/>
-          <w:sz w:val="24"/>
-          <w:szCs w:val="24"/>
-          <w:lang w:eastAsia="es-PE"/>
-        </w:rPr>
-      </w:pPr>
-      <w:r>
-        <w:rPr>
-          <w:rFonts w:ascii="Arial" w:eastAsia="Times New Roman" w:hAnsi="Arial" w:cs="Arial"/>
-          <w:color w:val="000000"/>
-          <w:lang w:eastAsia="es-PE"/>
-        </w:rPr>
-        <w:t xml:space="preserve">R05 </w:t>
-      </w:r>
-      <w:r>
-        <w:rPr>
-          <w:rFonts w:ascii="Arial" w:eastAsia="Times New Roman" w:hAnsi="Arial" w:cs="Arial"/>
-          <w:color w:val="000000"/>
-          <w:lang w:eastAsia="es-PE"/>
-        </w:rPr>
-        <w:tab/>
-        <w:t>El sistema debe registrar el pago de la póliza</w:t>
-      </w:r>
-    </w:p>
-    <w:p>
-      <w:pPr>
-        <w:spacing w:after="0" w:line="240" w:lineRule="auto"/>
-        <w:jc w:val="both"/>
-        <w:rPr>
-          <w:rFonts w:ascii="Times New Roman" w:eastAsia="Times New Roman" w:hAnsi="Times New Roman" w:cs="Times New Roman"/>
-          <w:sz w:val="24"/>
-          <w:szCs w:val="24"/>
-          <w:lang w:eastAsia="es-PE"/>
-        </w:rPr>
-      </w:pPr>
-      <w:r>
-        <w:rPr>
-          <w:rFonts w:ascii="Arial" w:eastAsia="Times New Roman" w:hAnsi="Arial" w:cs="Arial"/>
-          <w:color w:val="000000"/>
-          <w:lang w:eastAsia="es-PE"/>
-        </w:rPr>
-        <w:t xml:space="preserve">R06 </w:t>
-      </w:r>
-      <w:r>
-        <w:rPr>
-          <w:rFonts w:ascii="Arial" w:eastAsia="Times New Roman" w:hAnsi="Arial" w:cs="Arial"/>
-          <w:color w:val="000000"/>
-          <w:lang w:eastAsia="es-PE"/>
-        </w:rPr>
-        <w:tab/>
-        <w:t>El sistema debe programar el siguiente pago de la póliza</w:t>
-      </w:r>
-    </w:p>
-    <w:p>
-      <w:r>
-        <w:rPr>
-          <w:rFonts w:ascii="Arial" w:eastAsia="Times New Roman" w:hAnsi="Arial" w:cs="Arial"/>
-          <w:color w:val="000000"/>
-          <w:lang w:eastAsia="es-PE"/>
-        </w:rPr>
-        <w:t xml:space="preserve">R07 </w:t>
-      </w:r>
-      <w:r>
-        <w:rPr>
-          <w:rFonts w:ascii="Arial" w:eastAsia="Times New Roman" w:hAnsi="Arial" w:cs="Arial"/>
-          <w:color w:val="000000"/>
-          <w:lang w:eastAsia="es-PE"/>
-        </w:rPr>
-        <w:tab/>
-        <w:t>El sistema debe generar el comprobante de pago cuya numeración debe ser automática y correlativa</w:t>
-      </w:r>
+      </w:pPr>
     </w:p>
     <w:sectPr>
       <w:pgSz w:w="12240" w:h="15840"/>
@@ -270,6 +178,163 @@
     </w:sectPr>
   </w:body>
 </w:document>
+</file>
+
+<file path=word/numbering.xml><?xml version="1.0" encoding="utf-8"?>
+<w:numbering xmlns:wpc="http://schemas.microsoft.com/office/word/2010/wordprocessingCanvas" xmlns:mc="http://schemas.openxmlformats.org/markup-compatibility/2006" xmlns:o="urn:schemas-microsoft-com:office:office" xmlns:r="http://schemas.openxmlformats.org/officeDocument/2006/relationships" xmlns:m="http://schemas.openxmlformats.org/officeDocument/2006/math" xmlns:v="urn:schemas-microsoft-com:vml" xmlns:wp14="http://schemas.microsoft.com/office/word/2010/wordprocessingDrawing" xmlns:wp="http://schemas.openxmlformats.org/drawingml/2006/wordprocessingDrawing" xmlns:w10="urn:schemas-microsoft-com:office:word" xmlns:w="http://schemas.openxmlformats.org/wordprocessingml/2006/main" xmlns:w14="http://schemas.microsoft.com/office/word/2010/wordml" xmlns:w15="http://schemas.microsoft.com/office/word/2012/wordml" xmlns:wpg="http://schemas.microsoft.com/office/word/2010/wordprocessingGroup" xmlns:wpi="http://schemas.microsoft.com/office/word/2010/wordprocessingInk" xmlns:wne="http://schemas.microsoft.com/office/word/2006/wordml" xmlns:wps="http://schemas.microsoft.com/office/word/2010/wordprocessingShape" mc:Ignorable="w14 w15 wp14">
+  <w:abstractNum w:abstractNumId="0">
+    <w:nsid w:val="052A47ED"/>
+    <w:multiLevelType w:val="multilevel"/>
+    <w:tmpl w:val="1284B47A"/>
+    <w:lvl w:ilvl="0">
+      <w:start w:val="1"/>
+      <w:numFmt w:val="bullet"/>
+      <w:lvlText w:val=""/>
+      <w:lvlJc w:val="left"/>
+      <w:pPr>
+        <w:tabs>
+          <w:tab w:val="num" w:pos="720"/>
+        </w:tabs>
+        <w:ind w:left="720" w:hanging="360"/>
+      </w:pPr>
+      <w:rPr>
+        <w:rFonts w:ascii="Symbol" w:hAnsi="Symbol" w:hint="default"/>
+        <w:sz w:val="20"/>
+      </w:rPr>
+    </w:lvl>
+    <w:lvl w:ilvl="1" w:tentative="1">
+      <w:start w:val="1"/>
+      <w:numFmt w:val="bullet"/>
+      <w:lvlText w:val="o"/>
+      <w:lvlJc w:val="left"/>
+      <w:pPr>
+        <w:tabs>
+          <w:tab w:val="num" w:pos="1440"/>
+        </w:tabs>
+        <w:ind w:left="1440" w:hanging="360"/>
+      </w:pPr>
+      <w:rPr>
+        <w:rFonts w:ascii="Courier New" w:hAnsi="Courier New" w:hint="default"/>
+        <w:sz w:val="20"/>
+      </w:rPr>
+    </w:lvl>
+    <w:lvl w:ilvl="2" w:tentative="1">
+      <w:start w:val="1"/>
+      <w:numFmt w:val="bullet"/>
+      <w:lvlText w:val=""/>
+      <w:lvlJc w:val="left"/>
+      <w:pPr>
+        <w:tabs>
+          <w:tab w:val="num" w:pos="2160"/>
+        </w:tabs>
+        <w:ind w:left="2160" w:hanging="360"/>
+      </w:pPr>
+      <w:rPr>
+        <w:rFonts w:ascii="Wingdings" w:hAnsi="Wingdings" w:hint="default"/>
+        <w:sz w:val="20"/>
+      </w:rPr>
+    </w:lvl>
+    <w:lvl w:ilvl="3" w:tentative="1">
+      <w:start w:val="1"/>
+      <w:numFmt w:val="bullet"/>
+      <w:lvlText w:val=""/>
+      <w:lvlJc w:val="left"/>
+      <w:pPr>
+        <w:tabs>
+          <w:tab w:val="num" w:pos="2880"/>
+        </w:tabs>
+        <w:ind w:left="2880" w:hanging="360"/>
+      </w:pPr>
+      <w:rPr>
+        <w:rFonts w:ascii="Wingdings" w:hAnsi="Wingdings" w:hint="default"/>
+        <w:sz w:val="20"/>
+      </w:rPr>
+    </w:lvl>
+    <w:lvl w:ilvl="4" w:tentative="1">
+      <w:start w:val="1"/>
+      <w:numFmt w:val="bullet"/>
+      <w:lvlText w:val=""/>
+      <w:lvlJc w:val="left"/>
+      <w:pPr>
+        <w:tabs>
+          <w:tab w:val="num" w:pos="3600"/>
+        </w:tabs>
+        <w:ind w:left="3600" w:hanging="360"/>
+      </w:pPr>
+      <w:rPr>
+        <w:rFonts w:ascii="Wingdings" w:hAnsi="Wingdings" w:hint="default"/>
+        <w:sz w:val="20"/>
+      </w:rPr>
+    </w:lvl>
+    <w:lvl w:ilvl="5" w:tentative="1">
+      <w:start w:val="1"/>
+      <w:numFmt w:val="bullet"/>
+      <w:lvlText w:val=""/>
+      <w:lvlJc w:val="left"/>
+      <w:pPr>
+        <w:tabs>
+          <w:tab w:val="num" w:pos="4320"/>
+        </w:tabs>
+        <w:ind w:left="4320" w:hanging="360"/>
+      </w:pPr>
+      <w:rPr>
+        <w:rFonts w:ascii="Wingdings" w:hAnsi="Wingdings" w:hint="default"/>
+        <w:sz w:val="20"/>
+      </w:rPr>
+    </w:lvl>
+    <w:lvl w:ilvl="6" w:tentative="1">
+      <w:start w:val="1"/>
+      <w:numFmt w:val="bullet"/>
+      <w:lvlText w:val=""/>
+      <w:lvlJc w:val="left"/>
+      <w:pPr>
+        <w:tabs>
+          <w:tab w:val="num" w:pos="5040"/>
+        </w:tabs>
+        <w:ind w:left="5040" w:hanging="360"/>
+      </w:pPr>
+      <w:rPr>
+        <w:rFonts w:ascii="Wingdings" w:hAnsi="Wingdings" w:hint="default"/>
+        <w:sz w:val="20"/>
+      </w:rPr>
+    </w:lvl>
+    <w:lvl w:ilvl="7" w:tentative="1">
+      <w:start w:val="1"/>
+      <w:numFmt w:val="bullet"/>
+      <w:lvlText w:val=""/>
+      <w:lvlJc w:val="left"/>
+      <w:pPr>
+        <w:tabs>
+          <w:tab w:val="num" w:pos="5760"/>
+        </w:tabs>
+        <w:ind w:left="5760" w:hanging="360"/>
+      </w:pPr>
+      <w:rPr>
+        <w:rFonts w:ascii="Wingdings" w:hAnsi="Wingdings" w:hint="default"/>
+        <w:sz w:val="20"/>
+      </w:rPr>
+    </w:lvl>
+    <w:lvl w:ilvl="8" w:tentative="1">
+      <w:start w:val="1"/>
+      <w:numFmt w:val="bullet"/>
+      <w:lvlText w:val=""/>
+      <w:lvlJc w:val="left"/>
+      <w:pPr>
+        <w:tabs>
+          <w:tab w:val="num" w:pos="6480"/>
+        </w:tabs>
+        <w:ind w:left="6480" w:hanging="360"/>
+      </w:pPr>
+      <w:rPr>
+        <w:rFonts w:ascii="Wingdings" w:hAnsi="Wingdings" w:hint="default"/>
+        <w:sz w:val="20"/>
+      </w:rPr>
+    </w:lvl>
+  </w:abstractNum>
+  <w:num w:numId="1">
+    <w:abstractNumId w:val="0"/>
+  </w:num>
+</w:numbering>
 </file>
 
 <file path=word/styles.xml><?xml version="1.0" encoding="utf-8"?>

</xml_diff>